<commit_message>
cambios en los archivos
Agregué una frase concluyente, al igual que modifiqué el diseño
</commit_message>
<xml_diff>
--- a/2020_1FP_8015_TAREA2.docx
+++ b/2020_1FP_8015_TAREA2.docx
@@ -15,12 +15,6 @@
         <w:gridCol w:w="4602"/>
       </w:tblGrid>
       <w:tr>
-        <w:tblPrEx>
-          <w:tblCellMar>
-            <w:top w:w="0" w:type="dxa"/>
-            <w:bottom w:w="0" w:type="dxa"/>
-          </w:tblCellMar>
-        </w:tblPrEx>
         <w:trPr>
           <w:trHeight w:val="1"/>
         </w:trPr>
@@ -45,7 +39,6 @@
               <w:jc w:val="center"/>
               <w:rPr>
                 <w:rFonts w:ascii="Calibri" w:hAnsi="Calibri" w:cs="Calibri"/>
-                <w:lang/>
               </w:rPr>
             </w:pPr>
             <w:r>
@@ -111,7 +104,6 @@
               <w:jc w:val="center"/>
               <w:rPr>
                 <w:rFonts w:ascii="Calibri" w:hAnsi="Calibri" w:cs="Calibri"/>
-                <w:lang/>
               </w:rPr>
             </w:pPr>
           </w:p>
@@ -138,7 +130,6 @@
               <w:jc w:val="center"/>
               <w:rPr>
                 <w:rFonts w:ascii="Calibri" w:hAnsi="Calibri" w:cs="Calibri"/>
-                <w:lang/>
               </w:rPr>
             </w:pPr>
           </w:p>
@@ -155,7 +146,6 @@
                 <w:bCs/>
                 <w:sz w:val="32"/>
                 <w:szCs w:val="32"/>
-                <w:lang/>
               </w:rPr>
             </w:pPr>
             <w:r>
@@ -165,7 +155,6 @@
                 <w:bCs/>
                 <w:sz w:val="32"/>
                 <w:szCs w:val="32"/>
-                <w:lang/>
               </w:rPr>
               <w:t>Carátula para entrega de prácticas</w:t>
             </w:r>
@@ -179,19 +168,12 @@
               <w:jc w:val="center"/>
               <w:rPr>
                 <w:rFonts w:ascii="Calibri" w:hAnsi="Calibri" w:cs="Calibri"/>
-                <w:lang/>
               </w:rPr>
             </w:pPr>
           </w:p>
         </w:tc>
       </w:tr>
       <w:tr>
-        <w:tblPrEx>
-          <w:tblCellMar>
-            <w:top w:w="0" w:type="dxa"/>
-            <w:bottom w:w="0" w:type="dxa"/>
-          </w:tblCellMar>
-        </w:tblPrEx>
         <w:trPr>
           <w:trHeight w:val="1"/>
         </w:trPr>
@@ -217,7 +199,6 @@
               <w:jc w:val="center"/>
               <w:rPr>
                 <w:rFonts w:ascii="Calibri" w:hAnsi="Calibri" w:cs="Calibri"/>
-                <w:lang/>
               </w:rPr>
             </w:pPr>
           </w:p>
@@ -233,7 +214,6 @@
                 <w:rFonts w:ascii="Arial" w:hAnsi="Arial" w:cs="Arial"/>
                 <w:sz w:val="24"/>
                 <w:szCs w:val="24"/>
-                <w:lang/>
               </w:rPr>
             </w:pPr>
             <w:r>
@@ -241,7 +221,6 @@
                 <w:rFonts w:ascii="Arial" w:hAnsi="Arial" w:cs="Arial"/>
                 <w:sz w:val="24"/>
                 <w:szCs w:val="24"/>
-                <w:lang/>
               </w:rPr>
               <w:t>Facultad de Ingeniería</w:t>
             </w:r>
@@ -256,7 +235,6 @@
               <w:jc w:val="center"/>
               <w:rPr>
                 <w:rFonts w:ascii="Calibri" w:hAnsi="Calibri" w:cs="Calibri"/>
-                <w:lang/>
               </w:rPr>
             </w:pPr>
           </w:p>
@@ -282,7 +260,6 @@
               <w:jc w:val="center"/>
               <w:rPr>
                 <w:rFonts w:ascii="Calibri" w:hAnsi="Calibri" w:cs="Calibri"/>
-                <w:lang/>
               </w:rPr>
             </w:pPr>
           </w:p>
@@ -296,7 +273,6 @@
               <w:jc w:val="center"/>
               <w:rPr>
                 <w:rFonts w:ascii="Calibri" w:hAnsi="Calibri" w:cs="Calibri"/>
-                <w:lang/>
               </w:rPr>
             </w:pPr>
             <w:r>
@@ -304,7 +280,6 @@
                 <w:rFonts w:ascii="Arial" w:hAnsi="Arial" w:cs="Arial"/>
                 <w:sz w:val="24"/>
                 <w:szCs w:val="24"/>
-                <w:lang/>
               </w:rPr>
               <w:t>Laboratorio de docencia</w:t>
             </w:r>
@@ -320,7 +295,6 @@
         <w:spacing w:after="0" w:line="240" w:lineRule="auto"/>
         <w:rPr>
           <w:rFonts w:ascii="Calibri" w:hAnsi="Calibri" w:cs="Calibri"/>
-          <w:lang/>
         </w:rPr>
       </w:pPr>
     </w:p>
@@ -332,7 +306,6 @@
         <w:spacing w:after="0" w:line="240" w:lineRule="auto"/>
         <w:rPr>
           <w:rFonts w:ascii="Calibri" w:hAnsi="Calibri" w:cs="Calibri"/>
-          <w:lang/>
         </w:rPr>
       </w:pPr>
     </w:p>
@@ -347,7 +320,6 @@
           <w:rFonts w:ascii="Liberation Serif" w:hAnsi="Liberation Serif" w:cs="Liberation Serif"/>
           <w:sz w:val="68"/>
           <w:szCs w:val="72"/>
-          <w:lang/>
         </w:rPr>
       </w:pPr>
       <w:r>
@@ -355,7 +327,6 @@
           <w:rFonts w:ascii="Liberation Serif" w:hAnsi="Liberation Serif" w:cs="Liberation Serif"/>
           <w:sz w:val="68"/>
           <w:szCs w:val="72"/>
-          <w:lang/>
         </w:rPr>
         <w:t>Laboratorios de computación</w:t>
       </w:r>
@@ -371,7 +342,6 @@
           <w:rFonts w:ascii="Liberation Serif" w:hAnsi="Liberation Serif" w:cs="Liberation Serif"/>
           <w:sz w:val="68"/>
           <w:szCs w:val="72"/>
-          <w:lang/>
         </w:rPr>
       </w:pPr>
       <w:proofErr w:type="gramStart"/>
@@ -380,7 +350,6 @@
           <w:rFonts w:ascii="Liberation Serif" w:hAnsi="Liberation Serif" w:cs="Liberation Serif"/>
           <w:sz w:val="68"/>
           <w:szCs w:val="72"/>
-          <w:lang/>
         </w:rPr>
         <w:t>salas</w:t>
       </w:r>
@@ -390,7 +359,6 @@
           <w:rFonts w:ascii="Liberation Serif" w:hAnsi="Liberation Serif" w:cs="Liberation Serif"/>
           <w:sz w:val="68"/>
           <w:szCs w:val="72"/>
-          <w:lang/>
         </w:rPr>
         <w:t xml:space="preserve"> A y B</w:t>
       </w:r>
@@ -404,7 +372,6 @@
         <w:jc w:val="center"/>
         <w:rPr>
           <w:rFonts w:ascii="Calibri" w:hAnsi="Calibri" w:cs="Calibri"/>
-          <w:lang/>
         </w:rPr>
       </w:pPr>
     </w:p>
@@ -424,12 +391,6 @@
         <w:gridCol w:w="6125"/>
       </w:tblGrid>
       <w:tr>
-        <w:tblPrEx>
-          <w:tblCellMar>
-            <w:top w:w="0" w:type="dxa"/>
-            <w:bottom w:w="0" w:type="dxa"/>
-          </w:tblCellMar>
-        </w:tblPrEx>
         <w:trPr>
           <w:trHeight w:val="620"/>
         </w:trPr>
@@ -454,7 +415,6 @@
               <w:jc w:val="right"/>
               <w:rPr>
                 <w:rFonts w:ascii="Calibri" w:hAnsi="Calibri" w:cs="Calibri"/>
-                <w:lang/>
               </w:rPr>
             </w:pPr>
           </w:p>
@@ -468,7 +428,6 @@
               <w:jc w:val="right"/>
               <w:rPr>
                 <w:rFonts w:ascii="Calibri" w:hAnsi="Calibri" w:cs="Calibri"/>
-                <w:lang/>
               </w:rPr>
             </w:pPr>
             <w:r>
@@ -479,7 +438,6 @@
                 <w:color w:val="000000"/>
                 <w:sz w:val="30"/>
                 <w:szCs w:val="30"/>
-                <w:lang/>
               </w:rPr>
               <w:t>Profesor:</w:t>
             </w:r>
@@ -505,13 +463,11 @@
               <w:ind w:left="629"/>
               <w:rPr>
                 <w:rFonts w:ascii="Calibri" w:hAnsi="Calibri" w:cs="Calibri"/>
-                <w:lang/>
-              </w:rPr>
-            </w:pPr>
-            <w:r>
-              <w:rPr>
-                <w:rFonts w:ascii="Calibri" w:hAnsi="Calibri" w:cs="Calibri"/>
-                <w:lang/>
+              </w:rPr>
+            </w:pPr>
+            <w:r>
+              <w:rPr>
+                <w:rFonts w:ascii="Calibri" w:hAnsi="Calibri" w:cs="Calibri"/>
               </w:rPr>
               <w:t>M.C. Alejandro Esteban Pimentel Alarcón</w:t>
             </w:r>
@@ -519,12 +475,6 @@
         </w:tc>
       </w:tr>
       <w:tr>
-        <w:tblPrEx>
-          <w:tblCellMar>
-            <w:top w:w="0" w:type="dxa"/>
-            <w:bottom w:w="0" w:type="dxa"/>
-          </w:tblCellMar>
-        </w:tblPrEx>
         <w:trPr>
           <w:trHeight w:val="670"/>
         </w:trPr>
@@ -549,7 +499,6 @@
               <w:jc w:val="right"/>
               <w:rPr>
                 <w:rFonts w:ascii="Calibri" w:hAnsi="Calibri" w:cs="Calibri"/>
-                <w:lang/>
               </w:rPr>
             </w:pPr>
           </w:p>
@@ -563,7 +512,6 @@
               <w:jc w:val="right"/>
               <w:rPr>
                 <w:rFonts w:ascii="Calibri" w:hAnsi="Calibri" w:cs="Calibri"/>
-                <w:lang/>
               </w:rPr>
             </w:pPr>
             <w:r>
@@ -574,7 +522,6 @@
                 <w:color w:val="000000"/>
                 <w:sz w:val="30"/>
                 <w:szCs w:val="30"/>
-                <w:lang/>
               </w:rPr>
               <w:t>Asignatura:</w:t>
             </w:r>
@@ -600,13 +547,11 @@
               <w:ind w:left="629"/>
               <w:rPr>
                 <w:rFonts w:ascii="Calibri" w:hAnsi="Calibri" w:cs="Calibri"/>
-                <w:lang/>
-              </w:rPr>
-            </w:pPr>
-            <w:r>
-              <w:rPr>
-                <w:rFonts w:ascii="Calibri" w:hAnsi="Calibri" w:cs="Calibri"/>
-                <w:lang/>
+              </w:rPr>
+            </w:pPr>
+            <w:r>
+              <w:rPr>
+                <w:rFonts w:ascii="Calibri" w:hAnsi="Calibri" w:cs="Calibri"/>
               </w:rPr>
               <w:t>Fundamentos de programación</w:t>
             </w:r>
@@ -614,12 +559,6 @@
         </w:tc>
       </w:tr>
       <w:tr>
-        <w:tblPrEx>
-          <w:tblCellMar>
-            <w:top w:w="0" w:type="dxa"/>
-            <w:bottom w:w="0" w:type="dxa"/>
-          </w:tblCellMar>
-        </w:tblPrEx>
         <w:trPr>
           <w:trHeight w:val="616"/>
         </w:trPr>
@@ -644,7 +583,6 @@
               <w:jc w:val="right"/>
               <w:rPr>
                 <w:rFonts w:ascii="Calibri" w:hAnsi="Calibri" w:cs="Calibri"/>
-                <w:lang/>
               </w:rPr>
             </w:pPr>
           </w:p>
@@ -658,7 +596,6 @@
               <w:jc w:val="right"/>
               <w:rPr>
                 <w:rFonts w:ascii="Calibri" w:hAnsi="Calibri" w:cs="Calibri"/>
-                <w:lang/>
               </w:rPr>
             </w:pPr>
             <w:r>
@@ -669,7 +606,6 @@
                 <w:color w:val="000000"/>
                 <w:sz w:val="30"/>
                 <w:szCs w:val="30"/>
-                <w:lang/>
               </w:rPr>
               <w:t>Grupo:</w:t>
             </w:r>
@@ -695,13 +631,11 @@
               <w:ind w:left="629"/>
               <w:rPr>
                 <w:rFonts w:ascii="Calibri" w:hAnsi="Calibri" w:cs="Calibri"/>
-                <w:lang/>
-              </w:rPr>
-            </w:pPr>
-            <w:r>
-              <w:rPr>
-                <w:rFonts w:ascii="Calibri" w:hAnsi="Calibri" w:cs="Calibri"/>
-                <w:lang/>
+              </w:rPr>
+            </w:pPr>
+            <w:r>
+              <w:rPr>
+                <w:rFonts w:ascii="Calibri" w:hAnsi="Calibri" w:cs="Calibri"/>
               </w:rPr>
               <w:t>3</w:t>
             </w:r>
@@ -709,12 +643,6 @@
         </w:tc>
       </w:tr>
       <w:tr>
-        <w:tblPrEx>
-          <w:tblCellMar>
-            <w:top w:w="0" w:type="dxa"/>
-            <w:bottom w:w="0" w:type="dxa"/>
-          </w:tblCellMar>
-        </w:tblPrEx>
         <w:trPr>
           <w:trHeight w:val="620"/>
         </w:trPr>
@@ -739,7 +667,6 @@
               <w:jc w:val="right"/>
               <w:rPr>
                 <w:rFonts w:ascii="Calibri" w:hAnsi="Calibri" w:cs="Calibri"/>
-                <w:lang/>
               </w:rPr>
             </w:pPr>
           </w:p>
@@ -753,7 +680,6 @@
               <w:jc w:val="right"/>
               <w:rPr>
                 <w:rFonts w:ascii="Calibri" w:hAnsi="Calibri" w:cs="Calibri"/>
-                <w:lang/>
               </w:rPr>
             </w:pPr>
             <w:r>
@@ -764,7 +690,6 @@
                 <w:color w:val="000000"/>
                 <w:sz w:val="30"/>
                 <w:szCs w:val="30"/>
-                <w:lang/>
               </w:rPr>
               <w:t>No de Práctica(s):</w:t>
             </w:r>
@@ -790,13 +715,11 @@
               <w:ind w:left="629"/>
               <w:rPr>
                 <w:rFonts w:ascii="Calibri" w:hAnsi="Calibri" w:cs="Calibri"/>
-                <w:lang/>
-              </w:rPr>
-            </w:pPr>
-            <w:r>
-              <w:rPr>
-                <w:rFonts w:ascii="Calibri" w:hAnsi="Calibri" w:cs="Calibri"/>
-                <w:lang/>
+              </w:rPr>
+            </w:pPr>
+            <w:r>
+              <w:rPr>
+                <w:rFonts w:ascii="Calibri" w:hAnsi="Calibri" w:cs="Calibri"/>
               </w:rPr>
               <w:t>2</w:t>
             </w:r>
@@ -804,12 +727,6 @@
         </w:tc>
       </w:tr>
       <w:tr>
-        <w:tblPrEx>
-          <w:tblCellMar>
-            <w:top w:w="0" w:type="dxa"/>
-            <w:bottom w:w="0" w:type="dxa"/>
-          </w:tblCellMar>
-        </w:tblPrEx>
         <w:trPr>
           <w:trHeight w:val="616"/>
         </w:trPr>
@@ -834,7 +751,6 @@
               <w:jc w:val="right"/>
               <w:rPr>
                 <w:rFonts w:ascii="Calibri" w:hAnsi="Calibri" w:cs="Calibri"/>
-                <w:lang/>
               </w:rPr>
             </w:pPr>
           </w:p>
@@ -848,7 +764,6 @@
               <w:jc w:val="right"/>
               <w:rPr>
                 <w:rFonts w:ascii="Calibri" w:hAnsi="Calibri" w:cs="Calibri"/>
-                <w:lang/>
               </w:rPr>
             </w:pPr>
             <w:r>
@@ -859,7 +774,6 @@
                 <w:color w:val="000000"/>
                 <w:sz w:val="30"/>
                 <w:szCs w:val="30"/>
-                <w:lang/>
               </w:rPr>
               <w:t>Integrante(s):</w:t>
             </w:r>
@@ -885,13 +799,11 @@
               <w:ind w:left="629"/>
               <w:rPr>
                 <w:rFonts w:ascii="Calibri" w:hAnsi="Calibri" w:cs="Calibri"/>
-                <w:lang/>
-              </w:rPr>
-            </w:pPr>
-            <w:r>
-              <w:rPr>
-                <w:rFonts w:ascii="Calibri" w:hAnsi="Calibri" w:cs="Calibri"/>
-                <w:lang/>
+              </w:rPr>
+            </w:pPr>
+            <w:r>
+              <w:rPr>
+                <w:rFonts w:ascii="Calibri" w:hAnsi="Calibri" w:cs="Calibri"/>
               </w:rPr>
               <w:t xml:space="preserve">Vázquez Espinosa Ximena </w:t>
             </w:r>
@@ -899,7 +811,6 @@
             <w:r>
               <w:rPr>
                 <w:rFonts w:ascii="Calibri" w:hAnsi="Calibri" w:cs="Calibri"/>
-                <w:lang/>
               </w:rPr>
               <w:t>Itzel</w:t>
             </w:r>
@@ -908,12 +819,6 @@
         </w:tc>
       </w:tr>
       <w:tr>
-        <w:tblPrEx>
-          <w:tblCellMar>
-            <w:top w:w="0" w:type="dxa"/>
-            <w:bottom w:w="0" w:type="dxa"/>
-          </w:tblCellMar>
-        </w:tblPrEx>
         <w:trPr>
           <w:trHeight w:val="609"/>
         </w:trPr>
@@ -938,7 +843,6 @@
               <w:jc w:val="right"/>
               <w:rPr>
                 <w:rFonts w:ascii="Calibri" w:hAnsi="Calibri" w:cs="Calibri"/>
-                <w:lang/>
               </w:rPr>
             </w:pPr>
             <w:r>
@@ -949,7 +853,6 @@
                 <w:color w:val="000000"/>
                 <w:sz w:val="30"/>
                 <w:szCs w:val="30"/>
-                <w:lang/>
               </w:rPr>
               <w:t>No. de Equipo de cómputo empleado:</w:t>
             </w:r>
@@ -975,19 +878,12 @@
               <w:ind w:left="629"/>
               <w:rPr>
                 <w:rFonts w:ascii="Calibri" w:hAnsi="Calibri" w:cs="Calibri"/>
-                <w:lang/>
               </w:rPr>
             </w:pPr>
           </w:p>
         </w:tc>
       </w:tr>
       <w:tr>
-        <w:tblPrEx>
-          <w:tblCellMar>
-            <w:top w:w="0" w:type="dxa"/>
-            <w:bottom w:w="0" w:type="dxa"/>
-          </w:tblCellMar>
-        </w:tblPrEx>
         <w:trPr>
           <w:trHeight w:val="635"/>
         </w:trPr>
@@ -1012,7 +908,6 @@
               <w:jc w:val="right"/>
               <w:rPr>
                 <w:rFonts w:ascii="Calibri" w:hAnsi="Calibri" w:cs="Calibri"/>
-                <w:lang/>
               </w:rPr>
             </w:pPr>
           </w:p>
@@ -1026,7 +921,6 @@
               <w:jc w:val="right"/>
               <w:rPr>
                 <w:rFonts w:ascii="Calibri" w:hAnsi="Calibri" w:cs="Calibri"/>
-                <w:lang/>
               </w:rPr>
             </w:pPr>
             <w:r>
@@ -1037,7 +931,6 @@
                 <w:color w:val="000000"/>
                 <w:sz w:val="30"/>
                 <w:szCs w:val="30"/>
-                <w:lang/>
               </w:rPr>
               <w:t>No. de Lista o Brigada:</w:t>
             </w:r>
@@ -1063,13 +956,11 @@
               <w:ind w:left="629"/>
               <w:rPr>
                 <w:rFonts w:ascii="Calibri" w:hAnsi="Calibri" w:cs="Calibri"/>
-                <w:lang/>
-              </w:rPr>
-            </w:pPr>
-            <w:r>
-              <w:rPr>
-                <w:rFonts w:ascii="Calibri" w:hAnsi="Calibri" w:cs="Calibri"/>
-                <w:lang/>
+              </w:rPr>
+            </w:pPr>
+            <w:r>
+              <w:rPr>
+                <w:rFonts w:ascii="Calibri" w:hAnsi="Calibri" w:cs="Calibri"/>
               </w:rPr>
               <w:t>8015</w:t>
             </w:r>
@@ -1077,12 +968,6 @@
         </w:tc>
       </w:tr>
       <w:tr>
-        <w:tblPrEx>
-          <w:tblCellMar>
-            <w:top w:w="0" w:type="dxa"/>
-            <w:bottom w:w="0" w:type="dxa"/>
-          </w:tblCellMar>
-        </w:tblPrEx>
         <w:trPr>
           <w:trHeight w:val="620"/>
         </w:trPr>
@@ -1107,7 +992,6 @@
               <w:jc w:val="right"/>
               <w:rPr>
                 <w:rFonts w:ascii="Calibri" w:hAnsi="Calibri" w:cs="Calibri"/>
-                <w:lang/>
               </w:rPr>
             </w:pPr>
           </w:p>
@@ -1121,7 +1005,6 @@
               <w:jc w:val="right"/>
               <w:rPr>
                 <w:rFonts w:ascii="Calibri" w:hAnsi="Calibri" w:cs="Calibri"/>
-                <w:lang/>
               </w:rPr>
             </w:pPr>
             <w:r>
@@ -1132,7 +1015,6 @@
                 <w:color w:val="000000"/>
                 <w:sz w:val="30"/>
                 <w:szCs w:val="30"/>
-                <w:lang/>
               </w:rPr>
               <w:t>Semestre:</w:t>
             </w:r>
@@ -1158,13 +1040,11 @@
               <w:ind w:left="629"/>
               <w:rPr>
                 <w:rFonts w:ascii="Calibri" w:hAnsi="Calibri" w:cs="Calibri"/>
-                <w:lang/>
-              </w:rPr>
-            </w:pPr>
-            <w:r>
-              <w:rPr>
-                <w:rFonts w:ascii="Calibri" w:hAnsi="Calibri" w:cs="Calibri"/>
-                <w:lang/>
+              </w:rPr>
+            </w:pPr>
+            <w:r>
+              <w:rPr>
+                <w:rFonts w:ascii="Calibri" w:hAnsi="Calibri" w:cs="Calibri"/>
               </w:rPr>
               <w:t>Primer semestre</w:t>
             </w:r>
@@ -1172,12 +1052,6 @@
         </w:tc>
       </w:tr>
       <w:tr>
-        <w:tblPrEx>
-          <w:tblCellMar>
-            <w:top w:w="0" w:type="dxa"/>
-            <w:bottom w:w="0" w:type="dxa"/>
-          </w:tblCellMar>
-        </w:tblPrEx>
         <w:trPr>
           <w:trHeight w:val="615"/>
         </w:trPr>
@@ -1202,7 +1076,6 @@
               <w:jc w:val="right"/>
               <w:rPr>
                 <w:rFonts w:ascii="Calibri" w:hAnsi="Calibri" w:cs="Calibri"/>
-                <w:lang/>
               </w:rPr>
             </w:pPr>
           </w:p>
@@ -1216,7 +1089,6 @@
               <w:jc w:val="right"/>
               <w:rPr>
                 <w:rFonts w:ascii="Calibri" w:hAnsi="Calibri" w:cs="Calibri"/>
-                <w:lang/>
               </w:rPr>
             </w:pPr>
             <w:r>
@@ -1227,7 +1099,6 @@
                 <w:color w:val="000000"/>
                 <w:sz w:val="30"/>
                 <w:szCs w:val="30"/>
-                <w:lang/>
               </w:rPr>
               <w:t>Fecha de entrega:</w:t>
             </w:r>
@@ -1253,13 +1124,11 @@
               <w:ind w:left="629"/>
               <w:rPr>
                 <w:rFonts w:ascii="Calibri" w:hAnsi="Calibri" w:cs="Calibri"/>
-                <w:lang/>
-              </w:rPr>
-            </w:pPr>
-            <w:r>
-              <w:rPr>
-                <w:rFonts w:ascii="Calibri" w:hAnsi="Calibri" w:cs="Calibri"/>
-                <w:lang/>
+              </w:rPr>
+            </w:pPr>
+            <w:r>
+              <w:rPr>
+                <w:rFonts w:ascii="Calibri" w:hAnsi="Calibri" w:cs="Calibri"/>
               </w:rPr>
               <w:t>26 de Agosto 2019</w:t>
             </w:r>
@@ -1267,12 +1136,6 @@
         </w:tc>
       </w:tr>
       <w:tr>
-        <w:tblPrEx>
-          <w:tblCellMar>
-            <w:top w:w="0" w:type="dxa"/>
-            <w:bottom w:w="0" w:type="dxa"/>
-          </w:tblCellMar>
-        </w:tblPrEx>
         <w:trPr>
           <w:trHeight w:val="467"/>
         </w:trPr>
@@ -1297,7 +1160,6 @@
               <w:jc w:val="right"/>
               <w:rPr>
                 <w:rFonts w:ascii="Calibri" w:hAnsi="Calibri" w:cs="Calibri"/>
-                <w:lang/>
               </w:rPr>
             </w:pPr>
           </w:p>
@@ -1311,7 +1173,6 @@
               <w:jc w:val="right"/>
               <w:rPr>
                 <w:rFonts w:ascii="Calibri" w:hAnsi="Calibri" w:cs="Calibri"/>
-                <w:lang/>
               </w:rPr>
             </w:pPr>
             <w:r>
@@ -1322,7 +1183,6 @@
                 <w:color w:val="000000"/>
                 <w:sz w:val="30"/>
                 <w:szCs w:val="30"/>
-                <w:lang/>
               </w:rPr>
               <w:t>Observaciones:</w:t>
             </w:r>
@@ -1348,19 +1208,12 @@
               <w:ind w:left="629"/>
               <w:rPr>
                 <w:rFonts w:ascii="Calibri" w:hAnsi="Calibri" w:cs="Calibri"/>
-                <w:lang/>
               </w:rPr>
             </w:pPr>
           </w:p>
         </w:tc>
       </w:tr>
       <w:tr>
-        <w:tblPrEx>
-          <w:tblCellMar>
-            <w:top w:w="0" w:type="dxa"/>
-            <w:bottom w:w="0" w:type="dxa"/>
-          </w:tblCellMar>
-        </w:tblPrEx>
         <w:trPr>
           <w:trHeight w:val="560"/>
         </w:trPr>
@@ -1385,7 +1238,6 @@
               <w:jc w:val="right"/>
               <w:rPr>
                 <w:rFonts w:ascii="Calibri" w:hAnsi="Calibri" w:cs="Calibri"/>
-                <w:lang/>
               </w:rPr>
             </w:pPr>
           </w:p>
@@ -1410,7 +1262,6 @@
               <w:ind w:left="629"/>
               <w:rPr>
                 <w:rFonts w:ascii="Calibri" w:hAnsi="Calibri" w:cs="Calibri"/>
-                <w:lang/>
               </w:rPr>
             </w:pPr>
           </w:p>
@@ -1425,7 +1276,6 @@
         <w:spacing w:after="0" w:line="240" w:lineRule="auto"/>
         <w:rPr>
           <w:rFonts w:ascii="Calibri" w:hAnsi="Calibri" w:cs="Calibri"/>
-          <w:lang/>
         </w:rPr>
       </w:pPr>
     </w:p>
@@ -1437,7 +1287,6 @@
         <w:spacing w:after="0" w:line="240" w:lineRule="auto"/>
         <w:rPr>
           <w:rFonts w:ascii="Calibri" w:hAnsi="Calibri" w:cs="Calibri"/>
-          <w:lang/>
         </w:rPr>
       </w:pPr>
     </w:p>
@@ -1452,7 +1301,6 @@
           <w:color w:val="000000"/>
           <w:sz w:val="52"/>
           <w:szCs w:val="52"/>
-          <w:lang/>
         </w:rPr>
       </w:pPr>
       <w:r>
@@ -1461,7 +1309,6 @@
           <w:color w:val="000000"/>
           <w:sz w:val="52"/>
           <w:szCs w:val="52"/>
-          <w:lang/>
         </w:rPr>
         <w:tab/>
       </w:r>
@@ -1471,7 +1318,6 @@
           <w:color w:val="000000"/>
           <w:sz w:val="52"/>
           <w:szCs w:val="52"/>
-          <w:lang/>
         </w:rPr>
         <w:tab/>
       </w:r>
@@ -1481,7 +1327,6 @@
           <w:color w:val="000000"/>
           <w:sz w:val="52"/>
           <w:szCs w:val="52"/>
-          <w:lang/>
         </w:rPr>
         <w:tab/>
       </w:r>
@@ -1491,16 +1336,11 @@
           <w:color w:val="000000"/>
           <w:sz w:val="52"/>
           <w:szCs w:val="52"/>
-          <w:lang/>
         </w:rPr>
         <w:tab/>
-        <w:t>CALIFICACIÓN: __________</w:t>
+        <w:t>CALIFICACIÓN: _________</w:t>
       </w:r>
     </w:p>
-    <w:p/>
-    <w:p/>
-    <w:p/>
-    <w:p/>
     <w:p/>
     <w:p>
       <w:pPr>
@@ -1612,6 +1452,13 @@
     <w:p>
       <w:r>
         <w:t>A pesar de que logramos entender la práctica, creo que hubiésemos avanzado más rápido si el profesor respondía las dudas a todos los alumnos en lugar de concentrarse en casos particulares desde el inicio, mas resulta complicado ponerlo en práctica ya que cada quien iba a su ritmo.</w:t>
+      </w:r>
+    </w:p>
+    <w:p/>
+    <w:p/>
+    <w:p>
+      <w:r>
+        <w:t>Concluyendo, opino que pudo explicar con pertinencia los comandos el profesor.</w:t>
       </w:r>
     </w:p>
     <w:p/>

</xml_diff>